<commit_message>
added summary and domain model to design doc
</commit_message>
<xml_diff>
--- a/docs/Design Document.docx
+++ b/docs/Design Document.docx
@@ -118,8 +118,6 @@
       <w:r>
         <w:t>Cameron Riu &lt;cmr6689@rit.edu&gt;</w:t>
       </w:r>
-      <w:bookmarkStart w:id="0" w:name="_GoBack"/>
-      <w:bookmarkEnd w:id="0"/>
     </w:p>
     <w:p>
       <w:pPr>
@@ -625,20 +623,39 @@
         <w:pStyle w:val="Heading1"/>
         <w:pageBreakBefore/>
       </w:pPr>
-      <w:bookmarkStart w:id="1" w:name="_Toc464460994"/>
+      <w:bookmarkStart w:id="0" w:name="_Toc464460994"/>
       <w:r>
         <w:lastRenderedPageBreak/>
         <w:t>Summary</w:t>
       </w:r>
-      <w:bookmarkEnd w:id="1"/>
+      <w:bookmarkEnd w:id="0"/>
+    </w:p>
+    <w:p>
+      <w:pPr>
+        <w:widowControl/>
+        <w:suppressAutoHyphens w:val="0"/>
+        <w:autoSpaceDN/>
+        <w:spacing w:line="276" w:lineRule="auto"/>
+        <w:textAlignment w:val="auto"/>
+        <w:rPr>
+          <w:rFonts w:eastAsia="Times New Roman" w:cs="Times New Roman"/>
+          <w:color w:val="000000" w:themeColor="text1"/>
+          <w:kern w:val="0"/>
+        </w:rPr>
+      </w:pPr>
+      <w:r>
+        <w:rPr>
+          <w:rFonts w:eastAsia="Times New Roman" w:cs="Times New Roman"/>
+          <w:color w:val="000000" w:themeColor="text1"/>
+          <w:kern w:val="0"/>
+        </w:rPr>
+        <w:t>The MMLS provides an application for music aficionados to track the songs in their music collection. Users can search the database for songs by title, artist, or album. They can add songs to their collection and optionally rate them from 1 to 5 stars. Users can search their collection by title, artist, or album, or simply browse their music library.</w:t>
+      </w:r>
     </w:p>
     <w:p>
       <w:pPr>
         <w:pStyle w:val="Textbody"/>
       </w:pPr>
-      <w:r>
-        <w:t>This section provides a brief overview of the project.</w:t>
-      </w:r>
     </w:p>
     <w:p>
       <w:pPr>
@@ -650,40 +667,65 @@
         <w:pStyle w:val="Heading1"/>
         <w:pageBreakBefore/>
       </w:pPr>
-      <w:bookmarkStart w:id="2" w:name="_Toc464460995"/>
+      <w:bookmarkStart w:id="1" w:name="_Toc464460995"/>
       <w:r>
         <w:lastRenderedPageBreak/>
         <w:t>Domain Model</w:t>
       </w:r>
+      <w:bookmarkEnd w:id="1"/>
+    </w:p>
+    <w:p>
+      <w:pPr>
+        <w:pStyle w:val="Heading1"/>
+      </w:pPr>
+      <w:r>
+        <w:rPr>
+          <w:noProof/>
+        </w:rPr>
+        <w:drawing>
+          <wp:inline distT="0" distB="0" distL="0" distR="0" wp14:anchorId="593E537D" wp14:editId="19125F9D">
+            <wp:extent cx="8083318" cy="5956300"/>
+            <wp:effectExtent l="0" t="3492" r="3492" b="3493"/>
+            <wp:docPr id="2" name="Picture 2" descr="A close up of text on a white background&#10;&#10;Description automatically generated"/>
+            <wp:cNvGraphicFramePr>
+              <a:graphicFrameLocks xmlns:a="http://schemas.openxmlformats.org/drawingml/2006/main" noChangeAspect="1"/>
+            </wp:cNvGraphicFramePr>
+            <a:graphic xmlns:a="http://schemas.openxmlformats.org/drawingml/2006/main">
+              <a:graphicData uri="http://schemas.openxmlformats.org/drawingml/2006/picture">
+                <pic:pic xmlns:pic="http://schemas.openxmlformats.org/drawingml/2006/picture">
+                  <pic:nvPicPr>
+                    <pic:cNvPr id="2" name="SWEN 262 Design Project Domain Model - Page 1.png"/>
+                    <pic:cNvPicPr/>
+                  </pic:nvPicPr>
+                  <pic:blipFill>
+                    <a:blip r:embed="rId7">
+                      <a:extLst>
+                        <a:ext uri="{28A0092B-C50C-407E-A947-70E740481C1C}">
+                          <a14:useLocalDpi xmlns:a14="http://schemas.microsoft.com/office/drawing/2010/main" val="0"/>
+                        </a:ext>
+                      </a:extLst>
+                    </a:blip>
+                    <a:stretch>
+                      <a:fillRect/>
+                    </a:stretch>
+                  </pic:blipFill>
+                  <pic:spPr>
+                    <a:xfrm rot="5400000">
+                      <a:off x="0" y="0"/>
+                      <a:ext cx="8091252" cy="5962147"/>
+                    </a:xfrm>
+                    <a:prstGeom prst="rect">
+                      <a:avLst/>
+                    </a:prstGeom>
+                  </pic:spPr>
+                </pic:pic>
+              </a:graphicData>
+            </a:graphic>
+          </wp:inline>
+        </w:drawing>
+      </w:r>
+      <w:bookmarkStart w:id="2" w:name="_GoBack"/>
       <w:bookmarkEnd w:id="2"/>
-    </w:p>
-    <w:p>
-      <w:pPr>
-        <w:pStyle w:val="Textbody"/>
-      </w:pPr>
-      <w:r>
-        <w:t>This section provides a</w:t>
-      </w:r>
-      <w:r>
-        <w:t xml:space="preserve"> domain model for the project. It should </w:t>
-      </w:r>
-      <w:r>
-        <w:t>follow the guidelines discussed in class and the design project activity sheets</w:t>
-      </w:r>
-      <w:r>
-        <w:t>.</w:t>
-      </w:r>
-      <w:r>
-        <w:t xml:space="preserve"> For it to be readable, you may need to </w:t>
-      </w:r>
-      <w:r>
-        <w:t>turn this page into landscape mode.</w:t>
-      </w:r>
-    </w:p>
-    <w:p>
-      <w:pPr>
-        <w:pStyle w:val="Heading1"/>
-      </w:pPr>
     </w:p>
     <w:p>
       <w:pPr>
@@ -1768,8 +1810,8 @@
       </w:pPr>
     </w:p>
     <w:sectPr>
-      <w:headerReference w:type="default" r:id="rId7"/>
-      <w:footerReference w:type="default" r:id="rId8"/>
+      <w:headerReference w:type="default" r:id="rId8"/>
+      <w:footerReference w:type="default" r:id="rId9"/>
       <w:pgSz w:w="12240" w:h="15840"/>
       <w:pgMar w:top="1134" w:right="1134" w:bottom="1134" w:left="1134" w:header="720" w:footer="720" w:gutter="0"/>
       <w:cols w:space="720"/>

</xml_diff>